<commit_message>
Revert "Added mission statement"
This reverts commit e5c9ed9bd3cef8bbcfdfe72068b9b3ab7a97738f.
</commit_message>
<xml_diff>
--- a/Documents/SystemDesignDocument.docx
+++ b/Documents/SystemDesignDocument.docx
@@ -97,6 +97,8 @@
         </w:rPr>
         <w:t>Jordan Doell</w:t>
       </w:r>
+      <w:bookmarkStart w:id="0" w:name="_GoBack"/>
+      <w:bookmarkEnd w:id="0"/>
     </w:p>
     <w:p>
       <w:pPr>
@@ -308,7 +310,7 @@
                 <w:bCs/>
                 <w:color w:val="auto"/>
               </w:rPr>
-              <w:t>9/13/12</w:t>
+              <w:t>2/2/12</w:t>
             </w:r>
           </w:p>
         </w:tc>
@@ -336,7 +338,7 @@
                 <w:bCs w:val="0"/>
                 <w:color w:val="auto"/>
               </w:rPr>
-              <w:t>Austin Wentz</w:t>
+              <w:t>Team Member #1</w:t>
             </w:r>
           </w:p>
         </w:tc>
@@ -414,6 +416,14 @@
                 <w:color w:val="auto"/>
               </w:rPr>
             </w:pPr>
+            <w:r>
+              <w:rPr>
+                <w:rStyle w:val="IntenseEmphasis"/>
+                <w:bCs/>
+                <w:color w:val="auto"/>
+              </w:rPr>
+              <w:t>3/4/12</w:t>
+            </w:r>
           </w:p>
         </w:tc>
         <w:tc>
@@ -433,6 +443,15 @@
                 <w:color w:val="auto"/>
               </w:rPr>
             </w:pPr>
+            <w:r>
+              <w:rPr>
+                <w:rStyle w:val="IntenseEmphasis"/>
+                <w:b w:val="0"/>
+                <w:bCs w:val="0"/>
+                <w:color w:val="auto"/>
+              </w:rPr>
+              <w:t>Team Member #3</w:t>
+            </w:r>
           </w:p>
         </w:tc>
         <w:tc>
@@ -452,6 +471,15 @@
                 <w:color w:val="auto"/>
               </w:rPr>
             </w:pPr>
+            <w:r>
+              <w:rPr>
+                <w:rStyle w:val="IntenseEmphasis"/>
+                <w:b w:val="0"/>
+                <w:bCs w:val="0"/>
+                <w:color w:val="auto"/>
+              </w:rPr>
+              <w:t>1.1.0</w:t>
+            </w:r>
           </w:p>
         </w:tc>
         <w:tc>
@@ -469,8 +497,14 @@
                 <w:color w:val="auto"/>
               </w:rPr>
             </w:pPr>
-            <w:bookmarkStart w:id="0" w:name="_GoBack"/>
-            <w:bookmarkEnd w:id="0"/>
+            <w:r>
+              <w:rPr>
+                <w:rStyle w:val="IntenseEmphasis"/>
+                <w:b w:val="0"/>
+                <w:color w:val="auto"/>
+              </w:rPr>
+              <w:t>Added a feature</w:t>
+            </w:r>
           </w:p>
         </w:tc>
       </w:tr>
@@ -5802,14 +5836,27 @@
       <w:r>
         <w:t xml:space="preserve">Figure </w:t>
       </w:r>
-      <w:fldSimple w:instr=" SEQ Figure \* ARABIC ">
-        <w:r>
-          <w:rPr>
-            <w:noProof/>
-          </w:rPr>
-          <w:t>1</w:t>
-        </w:r>
-      </w:fldSimple>
+      <w:r>
+        <w:fldChar w:fldCharType="begin"/>
+      </w:r>
+      <w:r>
+        <w:instrText xml:space="preserve"> SEQ Figure \* ARABIC </w:instrText>
+      </w:r>
+      <w:r>
+        <w:fldChar w:fldCharType="separate"/>
+      </w:r>
+      <w:r>
+        <w:rPr>
+          <w:noProof/>
+        </w:rPr>
+        <w:t>1</w:t>
+      </w:r>
+      <w:r>
+        <w:rPr>
+          <w:noProof/>
+        </w:rPr>
+        <w:fldChar w:fldCharType="end"/>
+      </w:r>
       <w:r>
         <w:t xml:space="preserve"> System Diagram</w:t>
       </w:r>
@@ -5877,23 +5924,7 @@
         <w:t xml:space="preserve">This section will provide an explanation of the basic approach to managing the project.  Typically, this would detail how </w:t>
       </w:r>
       <w:r>
-        <w:t xml:space="preserve">the project will be managed through a given </w:t>
-      </w:r>
-      <w:proofErr w:type="gramStart"/>
-      <w:r>
-        <w:t>Agile</w:t>
-      </w:r>
-      <w:proofErr w:type="gramEnd"/>
-      <w:r>
-        <w:t xml:space="preserve"> methodology.  The sprint length (i.e. 2 weeks) and product backlog ownership and location (ex. </w:t>
-      </w:r>
-      <w:proofErr w:type="spellStart"/>
-      <w:r>
-        <w:t>Trello</w:t>
-      </w:r>
-      <w:proofErr w:type="spellEnd"/>
-      <w:r>
-        <w:t>) are examples of what will be discussed.  An overview of the system used to track sprint tasks, bug or trouble tickets, and user stories would be warranted.</w:t>
+        <w:t>the project will be managed through a given Agile methodology.  The sprint length (i.e. 2 weeks) and product backlog ownership and location (ex. Trello) are examples of what will be discussed.  An overview of the system used to track sprint tasks, bug or trouble tickets, and user stories would be warranted.</w:t>
       </w:r>
     </w:p>
     <w:p>
@@ -6780,7 +6811,7 @@
       <w:rPr>
         <w:noProof/>
       </w:rPr>
-      <w:t>12</w:t>
+      <w:t>7</w:t>
     </w:r>
     <w:r>
       <w:rPr>
@@ -17082,7 +17113,7 @@
 </file>
 
 <file path=customXml/itemProps1.xml><?xml version="1.0" encoding="utf-8"?>
-<ds:datastoreItem xmlns:ds="http://schemas.openxmlformats.org/officeDocument/2006/customXml" ds:itemID="{D8FE81F8-A157-4245-8FC9-D1829E1D1114}">
+<ds:datastoreItem xmlns:ds="http://schemas.openxmlformats.org/officeDocument/2006/customXml" ds:itemID="{61E40621-3ED1-409C-B4E1-2ADDB3F89865}">
   <ds:schemaRefs>
     <ds:schemaRef ds:uri="http://schemas.openxmlformats.org/officeDocument/2006/bibliography"/>
   </ds:schemaRefs>

</xml_diff>